<commit_message>
add register page and begin css
</commit_message>
<xml_diff>
--- a/projectKupa.docx
+++ b/projectKupa.docx
@@ -40,154 +40,18 @@
         <w:rPr>
           <w:rFonts w:hint="cs"/>
           <w:color w:val="833C0B" w:themeColor="accent2" w:themeShade="80"/>
-          <w:rtl/>
-        </w:rPr>
-        <w:t xml:space="preserve">העלאת קבצים </w:t>
-      </w:r>
-    </w:p>
-    <w:p>
-      <w:pPr>
+          <w:highlight w:val="yellow"/>
+          <w:rtl/>
+        </w:rPr>
+        <w:t>העלאת קבצים</w:t>
+      </w:r>
+      <w:r>
         <w:rPr>
           <w:rFonts w:hint="cs"/>
           <w:color w:val="833C0B" w:themeColor="accent2" w:themeShade="80"/>
           <w:rtl/>
         </w:rPr>
-      </w:pPr>
-      <w:r>
-        <w:rPr>
-          <w:rFonts w:hint="cs"/>
-          <w:color w:val="833C0B" w:themeColor="accent2" w:themeShade="80"/>
-          <w:rtl/>
-        </w:rPr>
         <w:t xml:space="preserve"> </w:t>
-      </w:r>
-      <w:proofErr w:type="spellStart"/>
-      <w:r>
-        <w:rPr>
-          <w:color w:val="833C0B" w:themeColor="accent2" w:themeShade="80"/>
-        </w:rPr>
-        <w:t>FamiliesList</w:t>
-      </w:r>
-      <w:proofErr w:type="spellEnd"/>
-      <w:r>
-        <w:rPr>
-          <w:rFonts w:hint="cs"/>
-          <w:color w:val="833C0B" w:themeColor="accent2" w:themeShade="80"/>
-          <w:rtl/>
-        </w:rPr>
-        <w:t xml:space="preserve"> </w:t>
-      </w:r>
-      <w:r>
-        <w:rPr>
-          <w:color w:val="833C0B" w:themeColor="accent2" w:themeShade="80"/>
-          <w:rtl/>
-        </w:rPr>
-        <w:t>–</w:t>
-      </w:r>
-      <w:r>
-        <w:rPr>
-          <w:rFonts w:hint="cs"/>
-          <w:color w:val="833C0B" w:themeColor="accent2" w:themeShade="80"/>
-          <w:rtl/>
-        </w:rPr>
-        <w:t xml:space="preserve"> להוסיף כפתור להעלא</w:t>
-      </w:r>
-      <w:r>
-        <w:rPr>
-          <w:rFonts w:hint="eastAsia"/>
-          <w:color w:val="833C0B" w:themeColor="accent2" w:themeShade="80"/>
-          <w:rtl/>
-        </w:rPr>
-        <w:t>ת</w:t>
-      </w:r>
-      <w:r>
-        <w:rPr>
-          <w:rFonts w:hint="cs"/>
-          <w:color w:val="833C0B" w:themeColor="accent2" w:themeShade="80"/>
-          <w:rtl/>
-        </w:rPr>
-        <w:t xml:space="preserve"> צילום תעודת זהות </w:t>
-      </w:r>
-    </w:p>
-    <w:p>
-      <w:pPr>
-        <w:rPr>
-          <w:rFonts w:hint="cs"/>
-          <w:color w:val="FF0000"/>
-          <w:highlight w:val="green"/>
-          <w:rtl/>
-        </w:rPr>
-      </w:pPr>
-      <w:proofErr w:type="spellStart"/>
-      <w:r>
-        <w:rPr>
-          <w:color w:val="833C0B" w:themeColor="accent2" w:themeShade="80"/>
-        </w:rPr>
-        <w:t>AddTzFile</w:t>
-      </w:r>
-      <w:proofErr w:type="spellEnd"/>
-      <w:r>
-        <w:rPr>
-          <w:rFonts w:hint="cs"/>
-          <w:color w:val="833C0B" w:themeColor="accent2" w:themeShade="80"/>
-          <w:rtl/>
-        </w:rPr>
-        <w:t xml:space="preserve"> </w:t>
-      </w:r>
-      <w:r>
-        <w:rPr>
-          <w:color w:val="833C0B" w:themeColor="accent2" w:themeShade="80"/>
-          <w:rtl/>
-        </w:rPr>
-        <w:t>–</w:t>
-      </w:r>
-      <w:r>
-        <w:rPr>
-          <w:rFonts w:hint="cs"/>
-          <w:color w:val="833C0B" w:themeColor="accent2" w:themeShade="80"/>
-          <w:rtl/>
-        </w:rPr>
-        <w:t xml:space="preserve"> שיגיע לנתיב של הוספת תעודת זהות </w:t>
-      </w:r>
-    </w:p>
-    <w:p>
-      <w:pPr>
-        <w:rPr>
-          <w:color w:val="833C0B" w:themeColor="accent2" w:themeShade="80"/>
-          <w:rtl/>
-        </w:rPr>
-      </w:pPr>
-      <w:proofErr w:type="spellStart"/>
-      <w:r>
-        <w:rPr>
-          <w:color w:val="FF0000"/>
-          <w:highlight w:val="green"/>
-        </w:rPr>
-        <w:t>familiesApiSlice</w:t>
-      </w:r>
-      <w:proofErr w:type="spellEnd"/>
-      <w:r>
-        <w:rPr>
-          <w:rFonts w:hint="cs"/>
-          <w:color w:val="833C0B" w:themeColor="accent2" w:themeShade="80"/>
-          <w:rtl/>
-        </w:rPr>
-        <w:t xml:space="preserve"> </w:t>
-      </w:r>
-      <w:r>
-        <w:rPr>
-          <w:color w:val="833C0B" w:themeColor="accent2" w:themeShade="80"/>
-          <w:rtl/>
-        </w:rPr>
-        <w:t>–</w:t>
-      </w:r>
-      <w:r>
-        <w:rPr>
-          <w:rFonts w:hint="cs"/>
-          <w:color w:val="833C0B" w:themeColor="accent2" w:themeShade="80"/>
-          <w:rtl/>
-        </w:rPr>
-        <w:t xml:space="preserve"> הכי הרבה עבודה </w:t>
       </w:r>
     </w:p>
     <w:p>
@@ -526,6 +390,7 @@
       <w:r>
         <w:rPr>
           <w:rFonts w:hint="cs"/>
+          <w:highlight w:val="yellow"/>
           <w:rtl/>
         </w:rPr>
         <w:t>אפשרות לראות צילום תעודת זהות</w:t>
@@ -589,7 +454,13 @@
         <w:t>למה עשינו עדכון מנהל ועדכון נציג בנפרד ????</w:t>
       </w:r>
     </w:p>
-    <w:p/>
+    <w:p>
+      <w:pPr>
+        <w:rPr>
+          <w:color w:val="FF0000"/>
+        </w:rPr>
+      </w:pPr>
+    </w:p>
     <w:p>
       <w:pPr>
         <w:rPr>
@@ -763,12 +634,14 @@
     <w:p>
       <w:pPr>
         <w:rPr>
-          <w:rtl/>
-        </w:rPr>
-      </w:pPr>
-      <w:r>
-        <w:rPr>
-          <w:rFonts w:hint="cs"/>
+          <w:highlight w:val="yellow"/>
+          <w:rtl/>
+        </w:rPr>
+      </w:pPr>
+      <w:r>
+        <w:rPr>
+          <w:rFonts w:hint="cs"/>
+          <w:highlight w:val="yellow"/>
           <w:rtl/>
         </w:rPr>
         <w:t xml:space="preserve">סטטוס - </w:t>
@@ -777,6 +650,7 @@
       <w:r>
         <w:rPr>
           <w:rFonts w:cs="Arial"/>
+          <w:highlight w:val="yellow"/>
           <w:rtl/>
         </w:rPr>
         <w:t>קומפוננטה</w:t>
@@ -785,6 +659,7 @@
       <w:r>
         <w:rPr>
           <w:rFonts w:cs="Arial"/>
+          <w:highlight w:val="yellow"/>
           <w:rtl/>
         </w:rPr>
         <w:t xml:space="preserve"> </w:t>
@@ -817,12 +692,14 @@
     <w:p>
       <w:pPr>
         <w:rPr>
-          <w:rtl/>
-        </w:rPr>
-      </w:pPr>
-      <w:r>
-        <w:rPr>
-          <w:rFonts w:hint="cs"/>
+          <w:highlight w:val="yellow"/>
+          <w:rtl/>
+        </w:rPr>
+      </w:pPr>
+      <w:r>
+        <w:rPr>
+          <w:rFonts w:hint="cs"/>
+          <w:highlight w:val="yellow"/>
           <w:rtl/>
         </w:rPr>
         <w:t xml:space="preserve">האם ממתין / מאושר </w:t>
@@ -837,20 +714,30 @@
       <w:r>
         <w:rPr>
           <w:rFonts w:hint="cs"/>
-          <w:rtl/>
-        </w:rPr>
-        <w:t xml:space="preserve">מתי עודכן בפעם האחרונה </w:t>
-      </w:r>
-    </w:p>
-    <w:p>
-      <w:pPr>
-        <w:rPr>
-          <w:rtl/>
-        </w:rPr>
-      </w:pPr>
-      <w:r>
-        <w:rPr>
-          <w:rFonts w:hint="cs"/>
+          <w:highlight w:val="yellow"/>
+          <w:rtl/>
+        </w:rPr>
+        <w:t>מתי עודכן בפעם האחרונה</w:t>
+      </w:r>
+      <w:r>
+        <w:rPr>
+          <w:rFonts w:hint="cs"/>
+          <w:rtl/>
+        </w:rPr>
+        <w:t xml:space="preserve"> </w:t>
+      </w:r>
+    </w:p>
+    <w:p>
+      <w:pPr>
+        <w:rPr>
+          <w:highlight w:val="yellow"/>
+          <w:rtl/>
+        </w:rPr>
+      </w:pPr>
+      <w:r>
+        <w:rPr>
+          <w:rFonts w:hint="cs"/>
+          <w:highlight w:val="yellow"/>
           <w:rtl/>
         </w:rPr>
         <w:t xml:space="preserve">פרטי נציג - </w:t>
@@ -859,6 +746,7 @@
       <w:r>
         <w:rPr>
           <w:rFonts w:cs="Arial"/>
+          <w:highlight w:val="yellow"/>
           <w:rtl/>
         </w:rPr>
         <w:t>קומפוננטה</w:t>
@@ -867,6 +755,7 @@
       <w:r>
         <w:rPr>
           <w:rFonts w:cs="Arial"/>
+          <w:highlight w:val="yellow"/>
           <w:rtl/>
         </w:rPr>
         <w:t xml:space="preserve"> </w:t>
@@ -905,18 +794,30 @@
       <w:r>
         <w:rPr>
           <w:rFonts w:hint="cs"/>
-          <w:rtl/>
-        </w:rPr>
-        <w:t xml:space="preserve">פרטי התקשרות לנציג </w:t>
-      </w:r>
-    </w:p>
-    <w:p>
-      <w:r>
-        <w:rPr>
-          <w:rFonts w:hint="cs"/>
-          <w:rtl/>
-        </w:rPr>
-        <w:lastRenderedPageBreak/>
+          <w:highlight w:val="yellow"/>
+          <w:rtl/>
+        </w:rPr>
+        <w:t>פרטי התקשרות לנציג</w:t>
+      </w:r>
+      <w:r>
+        <w:rPr>
+          <w:rFonts w:hint="cs"/>
+          <w:rtl/>
+        </w:rPr>
+        <w:t xml:space="preserve"> </w:t>
+      </w:r>
+    </w:p>
+    <w:p>
+      <w:pPr>
+        <w:rPr>
+          <w:rtl/>
+        </w:rPr>
+      </w:pPr>
+      <w:r>
+        <w:rPr>
+          <w:rFonts w:hint="cs"/>
+          <w:rtl/>
+        </w:rPr>
         <w:t xml:space="preserve">למה העדכון שם </w:t>
       </w:r>
       <w:r>
@@ -931,8 +832,67 @@
           <w:rFonts w:hint="cs"/>
           <w:rtl/>
         </w:rPr>
-        <w:t>לא עובד ???????????</w:t>
-      </w:r>
+        <w:t xml:space="preserve">לא עובד </w:t>
+      </w:r>
+    </w:p>
+    <w:p>
+      <w:pPr>
+        <w:rPr>
+          <w:rtl/>
+        </w:rPr>
+      </w:pPr>
+      <w:r>
+        <w:rPr>
+          <w:rFonts w:hint="cs"/>
+          <w:rtl/>
+        </w:rPr>
+        <w:t xml:space="preserve">לעשות </w:t>
+      </w:r>
+      <w:r>
+        <w:rPr>
+          <w:rFonts w:hint="cs"/>
+          <w:rtl/>
+        </w:rPr>
+        <w:t>שב</w:t>
+      </w:r>
+      <w:r>
+        <w:rPr>
+          <w:rFonts w:hint="cs"/>
+          <w:rtl/>
+        </w:rPr>
+        <w:t xml:space="preserve">עדכון הממתין הופך ל </w:t>
+      </w:r>
+      <w:r>
+        <w:t>true</w:t>
+      </w:r>
+      <w:r>
+        <w:rPr>
+          <w:rFonts w:hint="cs"/>
+          <w:rtl/>
+        </w:rPr>
+        <w:t>?????????????</w:t>
+      </w:r>
+    </w:p>
+    <w:p>
+      <w:pPr>
+        <w:rPr>
+          <w:rtl/>
+        </w:rPr>
+      </w:pPr>
+    </w:p>
+    <w:p>
+      <w:pPr>
+        <w:rPr>
+          <w:rtl/>
+        </w:rPr>
+      </w:pPr>
+    </w:p>
+    <w:p>
+      <w:pPr>
+        <w:rPr>
+          <w:rtl/>
+        </w:rPr>
+      </w:pPr>
     </w:p>
     <w:sectPr>
       <w:headerReference w:type="default" r:id="rId6"/>

</xml_diff>

<commit_message>
css for pages FamilyList EmployeesList AdminsList
</commit_message>
<xml_diff>
--- a/projectKupa.docx
+++ b/projectKupa.docx
@@ -117,43 +117,7 @@
           <w:highlight w:val="yellow"/>
           <w:rtl/>
         </w:rPr>
-        <w:t xml:space="preserve"> </w:t>
-      </w:r>
-      <w:proofErr w:type="spellStart"/>
-      <w:r>
-        <w:rPr>
-          <w:rFonts w:hint="cs"/>
-          <w:highlight w:val="yellow"/>
-          <w:rtl/>
-        </w:rPr>
-        <w:t>קומפוננטה</w:t>
-      </w:r>
-      <w:proofErr w:type="spellEnd"/>
-      <w:r>
-        <w:rPr>
-          <w:rFonts w:hint="cs"/>
-          <w:highlight w:val="yellow"/>
-          <w:rtl/>
-        </w:rPr>
-        <w:t xml:space="preserve"> </w:t>
-      </w:r>
-      <w:proofErr w:type="spellStart"/>
-      <w:r>
-        <w:rPr>
-          <w:rFonts w:hint="cs"/>
-          <w:highlight w:val="yellow"/>
-          <w:rtl/>
-        </w:rPr>
-        <w:t>וראוט</w:t>
-      </w:r>
-      <w:proofErr w:type="spellEnd"/>
-      <w:r>
-        <w:rPr>
-          <w:rFonts w:hint="cs"/>
-          <w:highlight w:val="yellow"/>
-          <w:rtl/>
-        </w:rPr>
-        <w:t xml:space="preserve"> ב </w:t>
+        <w:t xml:space="preserve"> קומפוננטה וראוט ב </w:t>
       </w:r>
       <w:r>
         <w:rPr>
@@ -176,41 +140,13 @@
         </w:rPr>
         <w:t xml:space="preserve">דף הגדרות - </w:t>
       </w:r>
-      <w:proofErr w:type="spellStart"/>
       <w:r>
         <w:rPr>
           <w:rFonts w:cs="Arial"/>
           <w:highlight w:val="cyan"/>
           <w:rtl/>
         </w:rPr>
-        <w:t>קומפוננטה</w:t>
-      </w:r>
-      <w:proofErr w:type="spellEnd"/>
-      <w:r>
-        <w:rPr>
-          <w:rFonts w:cs="Arial"/>
-          <w:highlight w:val="cyan"/>
-          <w:rtl/>
-        </w:rPr>
-        <w:t xml:space="preserve"> </w:t>
-      </w:r>
-      <w:proofErr w:type="spellStart"/>
-      <w:r>
-        <w:rPr>
-          <w:rFonts w:cs="Arial"/>
-          <w:highlight w:val="cyan"/>
-          <w:rtl/>
-        </w:rPr>
-        <w:t>וראוט</w:t>
-      </w:r>
-      <w:proofErr w:type="spellEnd"/>
-      <w:r>
-        <w:rPr>
-          <w:rFonts w:cs="Arial"/>
-          <w:highlight w:val="cyan"/>
-          <w:rtl/>
-        </w:rPr>
-        <w:t xml:space="preserve"> ב </w:t>
+        <w:t xml:space="preserve">קומפוננטה וראוט ב </w:t>
       </w:r>
       <w:r>
         <w:rPr>
@@ -302,7 +238,6 @@
           <w:rtl/>
         </w:rPr>
       </w:pPr>
-      <w:proofErr w:type="spellStart"/>
       <w:r>
         <w:rPr>
           <w:rFonts w:hint="cs"/>
@@ -312,7 +247,6 @@
         </w:rPr>
         <w:t>קומפוננטה</w:t>
       </w:r>
-      <w:proofErr w:type="spellEnd"/>
       <w:r>
         <w:rPr>
           <w:rFonts w:hint="cs"/>
@@ -646,166 +580,110 @@
         </w:rPr>
         <w:t xml:space="preserve">סטטוס - </w:t>
       </w:r>
-      <w:proofErr w:type="spellStart"/>
       <w:r>
         <w:rPr>
           <w:rFonts w:cs="Arial"/>
           <w:highlight w:val="yellow"/>
           <w:rtl/>
         </w:rPr>
-        <w:t>קומפוננטה</w:t>
-      </w:r>
-      <w:proofErr w:type="spellEnd"/>
+        <w:t xml:space="preserve">קומפוננטה וראוט ב </w:t>
+      </w:r>
+      <w:r>
+        <w:rPr>
+          <w:highlight w:val="yellow"/>
+        </w:rPr>
+        <w:t>APP</w:t>
+      </w:r>
+    </w:p>
+    <w:p>
+      <w:pPr>
+        <w:rPr>
+          <w:highlight w:val="yellow"/>
+          <w:rtl/>
+        </w:rPr>
+      </w:pPr>
+      <w:r>
+        <w:rPr>
+          <w:rFonts w:hint="cs"/>
+          <w:highlight w:val="yellow"/>
+          <w:rtl/>
+        </w:rPr>
+        <w:t xml:space="preserve">האם ממתין / מאושר </w:t>
+      </w:r>
+    </w:p>
+    <w:p>
+      <w:pPr>
+        <w:rPr>
+          <w:rtl/>
+        </w:rPr>
+      </w:pPr>
+      <w:r>
+        <w:rPr>
+          <w:rFonts w:hint="cs"/>
+          <w:highlight w:val="yellow"/>
+          <w:rtl/>
+        </w:rPr>
+        <w:t>מתי עודכן בפעם האחרונה</w:t>
+      </w:r>
+      <w:r>
+        <w:rPr>
+          <w:rFonts w:hint="cs"/>
+          <w:rtl/>
+        </w:rPr>
+        <w:t xml:space="preserve"> </w:t>
+      </w:r>
+    </w:p>
+    <w:p>
+      <w:pPr>
+        <w:rPr>
+          <w:highlight w:val="yellow"/>
+          <w:rtl/>
+        </w:rPr>
+      </w:pPr>
+      <w:r>
+        <w:rPr>
+          <w:rFonts w:hint="cs"/>
+          <w:highlight w:val="yellow"/>
+          <w:rtl/>
+        </w:rPr>
+        <w:t xml:space="preserve">פרטי נציג - </w:t>
+      </w:r>
       <w:r>
         <w:rPr>
           <w:rFonts w:cs="Arial"/>
           <w:highlight w:val="yellow"/>
           <w:rtl/>
         </w:rPr>
+        <w:t xml:space="preserve">קומפוננטה וראוט ב </w:t>
+      </w:r>
+      <w:r>
+        <w:rPr>
+          <w:highlight w:val="yellow"/>
+        </w:rPr>
+        <w:t>APP</w:t>
+      </w:r>
+    </w:p>
+    <w:p>
+      <w:pPr>
+        <w:rPr>
+          <w:rtl/>
+        </w:rPr>
+      </w:pPr>
+      <w:r>
+        <w:rPr>
+          <w:rFonts w:hint="cs"/>
+          <w:highlight w:val="yellow"/>
+          <w:rtl/>
+        </w:rPr>
+        <w:t>פרטי התקשרות לנציג</w:t>
+      </w:r>
+      <w:r>
+        <w:rPr>
+          <w:rFonts w:hint="cs"/>
+          <w:rtl/>
+        </w:rPr>
         <w:t xml:space="preserve"> </w:t>
       </w:r>
-      <w:proofErr w:type="spellStart"/>
-      <w:r>
-        <w:rPr>
-          <w:rFonts w:cs="Arial"/>
-          <w:highlight w:val="yellow"/>
-          <w:rtl/>
-        </w:rPr>
-        <w:t>וראוט</w:t>
-      </w:r>
-      <w:proofErr w:type="spellEnd"/>
-      <w:r>
-        <w:rPr>
-          <w:rFonts w:cs="Arial"/>
-          <w:highlight w:val="yellow"/>
-          <w:rtl/>
-        </w:rPr>
-        <w:t xml:space="preserve"> ב </w:t>
-      </w:r>
-      <w:r>
-        <w:rPr>
-          <w:highlight w:val="yellow"/>
-        </w:rPr>
-        <w:t>APP</w:t>
-      </w:r>
-    </w:p>
-    <w:p>
-      <w:pPr>
-        <w:rPr>
-          <w:highlight w:val="yellow"/>
-          <w:rtl/>
-        </w:rPr>
-      </w:pPr>
-      <w:r>
-        <w:rPr>
-          <w:rFonts w:hint="cs"/>
-          <w:highlight w:val="yellow"/>
-          <w:rtl/>
-        </w:rPr>
-        <w:t xml:space="preserve">האם ממתין / מאושר </w:t>
-      </w:r>
-    </w:p>
-    <w:p>
-      <w:pPr>
-        <w:rPr>
-          <w:rtl/>
-        </w:rPr>
-      </w:pPr>
-      <w:r>
-        <w:rPr>
-          <w:rFonts w:hint="cs"/>
-          <w:highlight w:val="yellow"/>
-          <w:rtl/>
-        </w:rPr>
-        <w:t>מתי עודכן בפעם האחרונה</w:t>
-      </w:r>
-      <w:r>
-        <w:rPr>
-          <w:rFonts w:hint="cs"/>
-          <w:rtl/>
-        </w:rPr>
-        <w:t xml:space="preserve"> </w:t>
-      </w:r>
-    </w:p>
-    <w:p>
-      <w:pPr>
-        <w:rPr>
-          <w:highlight w:val="yellow"/>
-          <w:rtl/>
-        </w:rPr>
-      </w:pPr>
-      <w:r>
-        <w:rPr>
-          <w:rFonts w:hint="cs"/>
-          <w:highlight w:val="yellow"/>
-          <w:rtl/>
-        </w:rPr>
-        <w:t xml:space="preserve">פרטי נציג - </w:t>
-      </w:r>
-      <w:proofErr w:type="spellStart"/>
-      <w:r>
-        <w:rPr>
-          <w:rFonts w:cs="Arial"/>
-          <w:highlight w:val="yellow"/>
-          <w:rtl/>
-        </w:rPr>
-        <w:t>קומפוננטה</w:t>
-      </w:r>
-      <w:proofErr w:type="spellEnd"/>
-      <w:r>
-        <w:rPr>
-          <w:rFonts w:cs="Arial"/>
-          <w:highlight w:val="yellow"/>
-          <w:rtl/>
-        </w:rPr>
-        <w:t xml:space="preserve"> </w:t>
-      </w:r>
-      <w:proofErr w:type="spellStart"/>
-      <w:r>
-        <w:rPr>
-          <w:rFonts w:cs="Arial"/>
-          <w:highlight w:val="yellow"/>
-          <w:rtl/>
-        </w:rPr>
-        <w:t>וראוט</w:t>
-      </w:r>
-      <w:proofErr w:type="spellEnd"/>
-      <w:r>
-        <w:rPr>
-          <w:rFonts w:cs="Arial"/>
-          <w:highlight w:val="yellow"/>
-          <w:rtl/>
-        </w:rPr>
-        <w:t xml:space="preserve"> ב </w:t>
-      </w:r>
-      <w:r>
-        <w:rPr>
-          <w:highlight w:val="yellow"/>
-        </w:rPr>
-        <w:t>APP</w:t>
-      </w:r>
-    </w:p>
-    <w:p>
-      <w:pPr>
-        <w:rPr>
-          <w:rtl/>
-        </w:rPr>
-      </w:pPr>
-      <w:r>
-        <w:rPr>
-          <w:rFonts w:hint="cs"/>
-          <w:highlight w:val="yellow"/>
-          <w:rtl/>
-        </w:rPr>
-        <w:t>פרטי התקשרות לנציג</w:t>
-      </w:r>
-      <w:r>
-        <w:rPr>
-          <w:rFonts w:hint="cs"/>
-          <w:rtl/>
-        </w:rPr>
-        <w:t xml:space="preserve"> </w:t>
-      </w:r>
     </w:p>
     <w:p>
       <w:pPr>
@@ -871,6 +749,38 @@
           <w:rtl/>
         </w:rPr>
         <w:t>?????????????</w:t>
+      </w:r>
+    </w:p>
+    <w:p>
+      <w:pPr>
+        <w:rPr>
+          <w:rtl/>
+        </w:rPr>
+      </w:pPr>
+      <w:r>
+        <w:rPr>
+          <w:rFonts w:hint="cs"/>
+          <w:rtl/>
+        </w:rPr>
+        <w:t xml:space="preserve">אפשרות עדכון משפחה ע"י קריאה ל </w:t>
+      </w:r>
+      <w:r>
+        <w:t>getFamilyById</w:t>
+      </w:r>
+    </w:p>
+    <w:p>
+      <w:pPr>
+        <w:rPr>
+          <w:rtl/>
+        </w:rPr>
+      </w:pPr>
+      <w:r>
+        <w:rPr>
+          <w:rFonts w:hint="cs"/>
+          <w:rtl/>
+        </w:rPr>
+        <w:lastRenderedPageBreak/>
+        <w:t>סיסמה ושם משתמש יחודי</w:t>
       </w:r>
     </w:p>
     <w:p>

</xml_diff>

<commit_message>
css for page SingleFamily
</commit_message>
<xml_diff>
--- a/projectKupa.docx
+++ b/projectKupa.docx
@@ -117,7 +117,43 @@
           <w:highlight w:val="yellow"/>
           <w:rtl/>
         </w:rPr>
-        <w:t xml:space="preserve"> קומפוננטה וראוט ב </w:t>
+        <w:t xml:space="preserve"> </w:t>
+      </w:r>
+      <w:proofErr w:type="spellStart"/>
+      <w:r>
+        <w:rPr>
+          <w:rFonts w:hint="cs"/>
+          <w:highlight w:val="yellow"/>
+          <w:rtl/>
+        </w:rPr>
+        <w:t>קומפוננטה</w:t>
+      </w:r>
+      <w:proofErr w:type="spellEnd"/>
+      <w:r>
+        <w:rPr>
+          <w:rFonts w:hint="cs"/>
+          <w:highlight w:val="yellow"/>
+          <w:rtl/>
+        </w:rPr>
+        <w:t xml:space="preserve"> </w:t>
+      </w:r>
+      <w:proofErr w:type="spellStart"/>
+      <w:r>
+        <w:rPr>
+          <w:rFonts w:hint="cs"/>
+          <w:highlight w:val="yellow"/>
+          <w:rtl/>
+        </w:rPr>
+        <w:t>וראוט</w:t>
+      </w:r>
+      <w:proofErr w:type="spellEnd"/>
+      <w:r>
+        <w:rPr>
+          <w:rFonts w:hint="cs"/>
+          <w:highlight w:val="yellow"/>
+          <w:rtl/>
+        </w:rPr>
+        <w:t xml:space="preserve"> ב </w:t>
       </w:r>
       <w:r>
         <w:rPr>
@@ -140,13 +176,41 @@
         </w:rPr>
         <w:t xml:space="preserve">דף הגדרות - </w:t>
       </w:r>
+      <w:proofErr w:type="spellStart"/>
       <w:r>
         <w:rPr>
           <w:rFonts w:cs="Arial"/>
           <w:highlight w:val="cyan"/>
           <w:rtl/>
         </w:rPr>
-        <w:t xml:space="preserve">קומפוננטה וראוט ב </w:t>
+        <w:t>קומפוננטה</w:t>
+      </w:r>
+      <w:proofErr w:type="spellEnd"/>
+      <w:r>
+        <w:rPr>
+          <w:rFonts w:cs="Arial"/>
+          <w:highlight w:val="cyan"/>
+          <w:rtl/>
+        </w:rPr>
+        <w:t xml:space="preserve"> </w:t>
+      </w:r>
+      <w:proofErr w:type="spellStart"/>
+      <w:r>
+        <w:rPr>
+          <w:rFonts w:cs="Arial"/>
+          <w:highlight w:val="cyan"/>
+          <w:rtl/>
+        </w:rPr>
+        <w:t>וראוט</w:t>
+      </w:r>
+      <w:proofErr w:type="spellEnd"/>
+      <w:r>
+        <w:rPr>
+          <w:rFonts w:cs="Arial"/>
+          <w:highlight w:val="cyan"/>
+          <w:rtl/>
+        </w:rPr>
+        <w:t xml:space="preserve"> ב </w:t>
       </w:r>
       <w:r>
         <w:rPr>
@@ -238,6 +302,7 @@
           <w:rtl/>
         </w:rPr>
       </w:pPr>
+      <w:proofErr w:type="spellStart"/>
       <w:r>
         <w:rPr>
           <w:rFonts w:hint="cs"/>
@@ -247,6 +312,7 @@
         </w:rPr>
         <w:t>קומפוננטה</w:t>
       </w:r>
+      <w:proofErr w:type="spellEnd"/>
       <w:r>
         <w:rPr>
           <w:rFonts w:hint="cs"/>
@@ -580,13 +646,41 @@
         </w:rPr>
         <w:t xml:space="preserve">סטטוס - </w:t>
       </w:r>
+      <w:proofErr w:type="spellStart"/>
       <w:r>
         <w:rPr>
           <w:rFonts w:cs="Arial"/>
           <w:highlight w:val="yellow"/>
           <w:rtl/>
         </w:rPr>
-        <w:t xml:space="preserve">קומפוננטה וראוט ב </w:t>
+        <w:t>קומפוננטה</w:t>
+      </w:r>
+      <w:proofErr w:type="spellEnd"/>
+      <w:r>
+        <w:rPr>
+          <w:rFonts w:cs="Arial"/>
+          <w:highlight w:val="yellow"/>
+          <w:rtl/>
+        </w:rPr>
+        <w:t xml:space="preserve"> </w:t>
+      </w:r>
+      <w:proofErr w:type="spellStart"/>
+      <w:r>
+        <w:rPr>
+          <w:rFonts w:cs="Arial"/>
+          <w:highlight w:val="yellow"/>
+          <w:rtl/>
+        </w:rPr>
+        <w:t>וראוט</w:t>
+      </w:r>
+      <w:proofErr w:type="spellEnd"/>
+      <w:r>
+        <w:rPr>
+          <w:rFonts w:cs="Arial"/>
+          <w:highlight w:val="yellow"/>
+          <w:rtl/>
+        </w:rPr>
+        <w:t xml:space="preserve"> ב </w:t>
       </w:r>
       <w:r>
         <w:rPr>
@@ -648,13 +742,41 @@
         </w:rPr>
         <w:t xml:space="preserve">פרטי נציג - </w:t>
       </w:r>
+      <w:proofErr w:type="spellStart"/>
       <w:r>
         <w:rPr>
           <w:rFonts w:cs="Arial"/>
           <w:highlight w:val="yellow"/>
           <w:rtl/>
         </w:rPr>
-        <w:t xml:space="preserve">קומפוננטה וראוט ב </w:t>
+        <w:t>קומפוננטה</w:t>
+      </w:r>
+      <w:proofErr w:type="spellEnd"/>
+      <w:r>
+        <w:rPr>
+          <w:rFonts w:cs="Arial"/>
+          <w:highlight w:val="yellow"/>
+          <w:rtl/>
+        </w:rPr>
+        <w:t xml:space="preserve"> </w:t>
+      </w:r>
+      <w:proofErr w:type="spellStart"/>
+      <w:r>
+        <w:rPr>
+          <w:rFonts w:cs="Arial"/>
+          <w:highlight w:val="yellow"/>
+          <w:rtl/>
+        </w:rPr>
+        <w:t>וראוט</w:t>
+      </w:r>
+      <w:proofErr w:type="spellEnd"/>
+      <w:r>
+        <w:rPr>
+          <w:rFonts w:cs="Arial"/>
+          <w:highlight w:val="yellow"/>
+          <w:rtl/>
+        </w:rPr>
+        <w:t xml:space="preserve"> ב </w:t>
       </w:r>
       <w:r>
         <w:rPr>
@@ -764,9 +886,11 @@
         </w:rPr>
         <w:t xml:space="preserve">אפשרות עדכון משפחה ע"י קריאה ל </w:t>
       </w:r>
+      <w:proofErr w:type="spellStart"/>
       <w:r>
         <w:t>getFamilyById</w:t>
       </w:r>
+      <w:proofErr w:type="spellEnd"/>
     </w:p>
     <w:p>
       <w:pPr>
@@ -780,29 +904,54 @@
           <w:rtl/>
         </w:rPr>
         <w:lastRenderedPageBreak/>
-        <w:t>סיסמה ושם משתמש יחודי</w:t>
-      </w:r>
-    </w:p>
-    <w:p>
-      <w:pPr>
-        <w:rPr>
-          <w:rtl/>
-        </w:rPr>
-      </w:pPr>
-    </w:p>
-    <w:p>
-      <w:pPr>
-        <w:rPr>
-          <w:rtl/>
-        </w:rPr>
-      </w:pPr>
-    </w:p>
-    <w:p>
-      <w:pPr>
-        <w:rPr>
-          <w:rtl/>
-        </w:rPr>
-      </w:pPr>
+        <w:t xml:space="preserve">סיסמה ושם משתמש </w:t>
+      </w:r>
+      <w:proofErr w:type="spellStart"/>
+      <w:r>
+        <w:rPr>
+          <w:rFonts w:hint="cs"/>
+          <w:rtl/>
+        </w:rPr>
+        <w:t>יחודי</w:t>
+      </w:r>
+      <w:proofErr w:type="spellEnd"/>
+    </w:p>
+    <w:p>
+      <w:pPr>
+        <w:rPr>
+          <w:color w:val="000000" w:themeColor="text1"/>
+          <w:rtl/>
+        </w:rPr>
+      </w:pPr>
+      <w:r>
+        <w:rPr>
+          <w:rFonts w:hint="cs"/>
+          <w:color w:val="FF0000"/>
+          <w:highlight w:val="yellow"/>
+          <w:rtl/>
+        </w:rPr>
+        <w:t>שיראו על מה עומדים בתפריט</w:t>
+      </w:r>
+    </w:p>
+    <w:p>
+      <w:pPr>
+        <w:rPr>
+          <w:rtl/>
+        </w:rPr>
+      </w:pPr>
+      <w:r>
+        <w:rPr>
+          <w:rFonts w:hint="cs"/>
+          <w:rtl/>
+        </w:rPr>
+        <w:t xml:space="preserve">בסינון יראו לפי מה סיננו </w:t>
+      </w:r>
+      <w:r>
+        <w:rPr>
+          <w:rtl/>
+        </w:rPr>
+        <w:br/>
+      </w:r>
     </w:p>
     <w:sectPr>
       <w:headerReference w:type="default" r:id="rId6"/>

</xml_diff>

<commit_message>
css for page SingleEmployee SingleAdmin
</commit_message>
<xml_diff>
--- a/projectKupa.docx
+++ b/projectKupa.docx
@@ -816,6 +816,7 @@
       <w:r>
         <w:rPr>
           <w:rFonts w:hint="cs"/>
+          <w:highlight w:val="yellow"/>
           <w:rtl/>
         </w:rPr>
         <w:t xml:space="preserve">למה העדכון שם </w:t>
@@ -823,6 +824,7 @@
       <w:r>
         <w:rPr>
           <w:rFonts w:hint="cs"/>
+          <w:highlight w:val="yellow"/>
           <w:rtl/>
         </w:rPr>
         <w:t xml:space="preserve">משפחה </w:t>
@@ -830,9 +832,17 @@
       <w:r>
         <w:rPr>
           <w:rFonts w:hint="cs"/>
-          <w:rtl/>
-        </w:rPr>
-        <w:t xml:space="preserve">לא עובד </w:t>
+          <w:highlight w:val="yellow"/>
+          <w:rtl/>
+        </w:rPr>
+        <w:t>לא עובד</w:t>
+      </w:r>
+      <w:r>
+        <w:rPr>
+          <w:rFonts w:hint="cs"/>
+          <w:rtl/>
+        </w:rPr>
+        <w:t xml:space="preserve"> </w:t>
       </w:r>
     </w:p>
     <w:p>
@@ -919,14 +929,12 @@
     <w:p>
       <w:pPr>
         <w:rPr>
-          <w:color w:val="000000" w:themeColor="text1"/>
-          <w:rtl/>
-        </w:rPr>
-      </w:pPr>
-      <w:r>
-        <w:rPr>
-          <w:rFonts w:hint="cs"/>
-          <w:color w:val="FF0000"/>
+          <w:rtl/>
+        </w:rPr>
+      </w:pPr>
+      <w:r>
+        <w:rPr>
+          <w:rFonts w:hint="cs"/>
           <w:highlight w:val="yellow"/>
           <w:rtl/>
         </w:rPr>
@@ -942,9 +950,17 @@
       <w:r>
         <w:rPr>
           <w:rFonts w:hint="cs"/>
-          <w:rtl/>
-        </w:rPr>
-        <w:t xml:space="preserve">בסינון יראו לפי מה סיננו </w:t>
+          <w:highlight w:val="yellow"/>
+          <w:rtl/>
+        </w:rPr>
+        <w:t>בסינון יראו לפי מה סיננו</w:t>
+      </w:r>
+      <w:r>
+        <w:rPr>
+          <w:rFonts w:hint="cs"/>
+          <w:rtl/>
+        </w:rPr>
+        <w:t xml:space="preserve"> </w:t>
       </w:r>
       <w:r>
         <w:rPr>

</xml_diff>